<commit_message>
Updated section Technical Design, still work in progress
</commit_message>
<xml_diff>
--- a/Feature Request - jammming .docx
+++ b/Feature Request - jammming .docx
@@ -34,8 +34,6 @@
         </w:rPr>
         <w:t>Full k</w:t>
       </w:r>
-      <w:bookmarkStart w:id="0" w:name="_GoBack"/>
-      <w:bookmarkEnd w:id="0"/>
       <w:r>
         <w:rPr>
           <w:rFonts w:ascii="Proxima Nova" w:eastAsia="Proxima Nova" w:hAnsi="Proxima Nova" w:cs="Proxima Nova"/>
@@ -60,8 +58,8 @@
           <w:szCs w:val="28"/>
         </w:rPr>
       </w:pPr>
-      <w:bookmarkStart w:id="1" w:name="_h6jygco9p83m" w:colFirst="0" w:colLast="0"/>
-      <w:bookmarkEnd w:id="1"/>
+      <w:bookmarkStart w:id="0" w:name="_h6jygco9p83m" w:colFirst="0" w:colLast="0"/>
+      <w:bookmarkEnd w:id="0"/>
       <w:r>
         <w:rPr>
           <w:rFonts w:ascii="Proxima Nova" w:eastAsia="Proxima Nova" w:hAnsi="Proxima Nova" w:cs="Proxima Nova"/>
@@ -87,8 +85,19 @@
           <w:sz w:val="28"/>
           <w:szCs w:val="28"/>
         </w:rPr>
-        <w:t>12</w:t>
-      </w:r>
+        <w:t>1</w:t>
+      </w:r>
+      <w:r>
+        <w:rPr>
+          <w:rFonts w:ascii="Proxima Nova" w:eastAsia="Proxima Nova" w:hAnsi="Proxima Nova" w:cs="Proxima Nova"/>
+          <w:b/>
+          <w:sz w:val="28"/>
+          <w:szCs w:val="28"/>
+        </w:rPr>
+        <w:t>3</w:t>
+      </w:r>
+      <w:bookmarkStart w:id="1" w:name="_GoBack"/>
+      <w:bookmarkEnd w:id="1"/>
       <w:r>
         <w:rPr>
           <w:rFonts w:ascii="Proxima Nova" w:eastAsia="Proxima Nova" w:hAnsi="Proxima Nova" w:cs="Proxima Nova"/>
@@ -2183,80 +2192,72 @@
           <w:rFonts w:ascii="Proxima Nova" w:eastAsia="Proxima Nova" w:hAnsi="Proxima Nova" w:cs="Proxima Nova"/>
           <w:color w:val="353744"/>
         </w:rPr>
-        <w:t>Mittels</w:t>
-      </w:r>
-      <w:proofErr w:type="spellEnd"/>
-      <w:r>
-        <w:rPr>
-          <w:rFonts w:ascii="Proxima Nova" w:eastAsia="Proxima Nova" w:hAnsi="Proxima Nova" w:cs="Proxima Nova"/>
-          <w:color w:val="353744"/>
-        </w:rPr>
-        <w:t xml:space="preserve"> CTRL+A </w:t>
-      </w:r>
-      <w:proofErr w:type="spellStart"/>
-      <w:r>
-        <w:rPr>
-          <w:rFonts w:ascii="Proxima Nova" w:eastAsia="Proxima Nova" w:hAnsi="Proxima Nova" w:cs="Proxima Nova"/>
-          <w:color w:val="353744"/>
-        </w:rPr>
-        <w:t>kann</w:t>
-      </w:r>
-      <w:proofErr w:type="spellEnd"/>
-      <w:r>
-        <w:rPr>
-          <w:rFonts w:ascii="Proxima Nova" w:eastAsia="Proxima Nova" w:hAnsi="Proxima Nova" w:cs="Proxima Nova"/>
-          <w:color w:val="353744"/>
-        </w:rPr>
-        <w:t xml:space="preserve"> der </w:t>
-      </w:r>
-      <w:proofErr w:type="spellStart"/>
-      <w:r>
-        <w:rPr>
-          <w:rFonts w:ascii="Proxima Nova" w:eastAsia="Proxima Nova" w:hAnsi="Proxima Nova" w:cs="Proxima Nova"/>
-          <w:color w:val="353744"/>
-        </w:rPr>
-        <w:t>Playlistname</w:t>
-      </w:r>
-      <w:proofErr w:type="spellEnd"/>
-      <w:r>
-        <w:rPr>
-          <w:rFonts w:ascii="Proxima Nova" w:eastAsia="Proxima Nova" w:hAnsi="Proxima Nova" w:cs="Proxima Nova"/>
-          <w:color w:val="353744"/>
-        </w:rPr>
-        <w:t xml:space="preserve"> </w:t>
-      </w:r>
-      <w:proofErr w:type="spellStart"/>
-      <w:r>
-        <w:rPr>
-          <w:rFonts w:ascii="Proxima Nova" w:eastAsia="Proxima Nova" w:hAnsi="Proxima Nova" w:cs="Proxima Nova"/>
-          <w:color w:val="353744"/>
-        </w:rPr>
-        <w:t>eingetragen</w:t>
-      </w:r>
-      <w:proofErr w:type="spellEnd"/>
-      <w:r>
-        <w:rPr>
-          <w:rFonts w:ascii="Proxima Nova" w:eastAsia="Proxima Nova" w:hAnsi="Proxima Nova" w:cs="Proxima Nova"/>
-          <w:color w:val="353744"/>
-        </w:rPr>
-        <w:t xml:space="preserve"> </w:t>
-      </w:r>
-      <w:proofErr w:type="spellStart"/>
-      <w:r>
-        <w:rPr>
-          <w:rFonts w:ascii="Proxima Nova" w:eastAsia="Proxima Nova" w:hAnsi="Proxima Nova" w:cs="Proxima Nova"/>
-          <w:color w:val="353744"/>
-        </w:rPr>
-        <w:t>werden</w:t>
-      </w:r>
-      <w:proofErr w:type="spellEnd"/>
-      <w:r>
-        <w:rPr>
-          <w:rFonts w:ascii="Proxima Nova" w:eastAsia="Proxima Nova" w:hAnsi="Proxima Nova" w:cs="Proxima Nova"/>
-          <w:color w:val="353744"/>
-        </w:rPr>
-        <w:t xml:space="preserve"> (toggle between playlist and name input)</w:t>
-      </w:r>
+        <w:t>Durch</w:t>
+      </w:r>
+      <w:proofErr w:type="spellEnd"/>
+      <w:r>
+        <w:rPr>
+          <w:rFonts w:ascii="Proxima Nova" w:eastAsia="Proxima Nova" w:hAnsi="Proxima Nova" w:cs="Proxima Nova"/>
+          <w:color w:val="353744"/>
+        </w:rPr>
+        <w:t xml:space="preserve"> </w:t>
+      </w:r>
+      <w:r>
+        <w:rPr>
+          <w:rFonts w:ascii="Proxima Nova" w:eastAsia="Proxima Nova" w:hAnsi="Proxima Nova" w:cs="Proxima Nova"/>
+          <w:b/>
+          <w:color w:val="353744"/>
+        </w:rPr>
+        <w:t>CTRL+S</w:t>
+      </w:r>
+      <w:r>
+        <w:rPr>
+          <w:rFonts w:ascii="Proxima Nova" w:eastAsia="Proxima Nova" w:hAnsi="Proxima Nova" w:cs="Proxima Nova"/>
+          <w:color w:val="353744"/>
+        </w:rPr>
+        <w:t xml:space="preserve"> </w:t>
+      </w:r>
+      <w:proofErr w:type="spellStart"/>
+      <w:r>
+        <w:rPr>
+          <w:rFonts w:ascii="Proxima Nova" w:eastAsia="Proxima Nova" w:hAnsi="Proxima Nova" w:cs="Proxima Nova"/>
+          <w:color w:val="353744"/>
+        </w:rPr>
+        <w:t>wird</w:t>
+      </w:r>
+      <w:proofErr w:type="spellEnd"/>
+      <w:r>
+        <w:rPr>
+          <w:rFonts w:ascii="Proxima Nova" w:eastAsia="Proxima Nova" w:hAnsi="Proxima Nova" w:cs="Proxima Nova"/>
+          <w:color w:val="353744"/>
+        </w:rPr>
+        <w:t xml:space="preserve"> die </w:t>
+      </w:r>
+      <w:proofErr w:type="spellStart"/>
+      <w:r>
+        <w:rPr>
+          <w:rFonts w:ascii="Proxima Nova" w:eastAsia="Proxima Nova" w:hAnsi="Proxima Nova" w:cs="Proxima Nova"/>
+          <w:color w:val="353744"/>
+        </w:rPr>
+        <w:t>zusammengestellte</w:t>
+      </w:r>
+      <w:proofErr w:type="spellEnd"/>
+      <w:r>
+        <w:rPr>
+          <w:rFonts w:ascii="Proxima Nova" w:eastAsia="Proxima Nova" w:hAnsi="Proxima Nova" w:cs="Proxima Nova"/>
+          <w:color w:val="353744"/>
+        </w:rPr>
+        <w:t xml:space="preserve"> Playlist </w:t>
+      </w:r>
+      <w:proofErr w:type="spellStart"/>
+      <w:r>
+        <w:rPr>
+          <w:rFonts w:ascii="Proxima Nova" w:eastAsia="Proxima Nova" w:hAnsi="Proxima Nova" w:cs="Proxima Nova"/>
+          <w:color w:val="353744"/>
+        </w:rPr>
+        <w:t>gespeichert</w:t>
+      </w:r>
+      <w:proofErr w:type="spellEnd"/>
     </w:p>
     <w:p>
       <w:pPr>
@@ -2277,93 +2278,6 @@
           <w:rFonts w:ascii="Proxima Nova" w:eastAsia="Proxima Nova" w:hAnsi="Proxima Nova" w:cs="Proxima Nova"/>
           <w:color w:val="353744"/>
         </w:rPr>
-        <w:t>Durch</w:t>
-      </w:r>
-      <w:proofErr w:type="spellEnd"/>
-      <w:r>
-        <w:rPr>
-          <w:rFonts w:ascii="Proxima Nova" w:eastAsia="Proxima Nova" w:hAnsi="Proxima Nova" w:cs="Proxima Nova"/>
-          <w:color w:val="353744"/>
-        </w:rPr>
-        <w:t xml:space="preserve"> </w:t>
-      </w:r>
-      <w:r>
-        <w:rPr>
-          <w:rFonts w:ascii="Proxima Nova" w:eastAsia="Proxima Nova" w:hAnsi="Proxima Nova" w:cs="Proxima Nova"/>
-          <w:b/>
-          <w:color w:val="353744"/>
-        </w:rPr>
-        <w:t>CTRL+S</w:t>
-      </w:r>
-      <w:r>
-        <w:rPr>
-          <w:rFonts w:ascii="Proxima Nova" w:eastAsia="Proxima Nova" w:hAnsi="Proxima Nova" w:cs="Proxima Nova"/>
-          <w:color w:val="353744"/>
-        </w:rPr>
-        <w:t xml:space="preserve"> </w:t>
-      </w:r>
-      <w:proofErr w:type="spellStart"/>
-      <w:r>
-        <w:rPr>
-          <w:rFonts w:ascii="Proxima Nova" w:eastAsia="Proxima Nova" w:hAnsi="Proxima Nova" w:cs="Proxima Nova"/>
-          <w:color w:val="353744"/>
-        </w:rPr>
-        <w:t>wird</w:t>
-      </w:r>
-      <w:proofErr w:type="spellEnd"/>
-      <w:r>
-        <w:rPr>
-          <w:rFonts w:ascii="Proxima Nova" w:eastAsia="Proxima Nova" w:hAnsi="Proxima Nova" w:cs="Proxima Nova"/>
-          <w:color w:val="353744"/>
-        </w:rPr>
-        <w:t xml:space="preserve"> die </w:t>
-      </w:r>
-      <w:proofErr w:type="spellStart"/>
-      <w:r>
-        <w:rPr>
-          <w:rFonts w:ascii="Proxima Nova" w:eastAsia="Proxima Nova" w:hAnsi="Proxima Nova" w:cs="Proxima Nova"/>
-          <w:color w:val="353744"/>
-        </w:rPr>
-        <w:t>zusammengestellte</w:t>
-      </w:r>
-      <w:proofErr w:type="spellEnd"/>
-      <w:r>
-        <w:rPr>
-          <w:rFonts w:ascii="Proxima Nova" w:eastAsia="Proxima Nova" w:hAnsi="Proxima Nova" w:cs="Proxima Nova"/>
-          <w:color w:val="353744"/>
-        </w:rPr>
-        <w:t xml:space="preserve"> Playlist </w:t>
-      </w:r>
-      <w:proofErr w:type="spellStart"/>
-      <w:r>
-        <w:rPr>
-          <w:rFonts w:ascii="Proxima Nova" w:eastAsia="Proxima Nova" w:hAnsi="Proxima Nova" w:cs="Proxima Nova"/>
-          <w:color w:val="353744"/>
-        </w:rPr>
-        <w:t>gespeichert</w:t>
-      </w:r>
-      <w:proofErr w:type="spellEnd"/>
-    </w:p>
-    <w:p>
-      <w:pPr>
-        <w:pStyle w:val="ListParagraph"/>
-        <w:numPr>
-          <w:ilvl w:val="0"/>
-          <w:numId w:val="1"/>
-        </w:numPr>
-        <w:spacing w:before="200" w:line="312" w:lineRule="auto"/>
-        <w:rPr>
-          <w:rFonts w:ascii="Proxima Nova" w:eastAsia="Proxima Nova" w:hAnsi="Proxima Nova" w:cs="Proxima Nova"/>
-          <w:color w:val="353744"/>
-        </w:rPr>
-      </w:pPr>
-      <w:proofErr w:type="spellStart"/>
-      <w:r>
-        <w:rPr>
-          <w:rFonts w:ascii="Proxima Nova" w:eastAsia="Proxima Nova" w:hAnsi="Proxima Nova" w:cs="Proxima Nova"/>
-          <w:color w:val="353744"/>
-        </w:rPr>
-        <w:lastRenderedPageBreak/>
         <w:t>Mit</w:t>
       </w:r>
       <w:proofErr w:type="spellEnd"/>
@@ -2503,17 +2417,46 @@
           <w:sz w:val="28"/>
           <w:szCs w:val="28"/>
         </w:rPr>
-        <w:t>T</w:t>
-      </w:r>
-      <w:r>
+        <w:lastRenderedPageBreak/>
+        <w:t>TECHNICAL DESIGN</w:t>
+      </w:r>
+    </w:p>
+    <w:p>
+      <w:pPr>
+        <w:spacing w:before="200" w:line="312" w:lineRule="auto"/>
+        <w:rPr>
+          <w:rFonts w:ascii="Proxima Nova" w:eastAsia="Proxima Nova" w:hAnsi="Proxima Nova" w:cs="Proxima Nova"/>
+          <w:color w:val="353744"/>
+        </w:rPr>
+      </w:pPr>
+      <w:r>
+        <w:rPr>
+          <w:rFonts w:ascii="Proxima Nova" w:eastAsia="Proxima Nova" w:hAnsi="Proxima Nova" w:cs="Proxima Nova"/>
+          <w:color w:val="353744"/>
+        </w:rPr>
+        <w:t>The following components will be updated:</w:t>
+      </w:r>
+    </w:p>
+    <w:p>
+      <w:pPr>
+        <w:pStyle w:val="Heading2"/>
         <w:rPr>
           <w:rFonts w:ascii="Proxima Nova" w:eastAsia="Proxima Nova" w:hAnsi="Proxima Nova" w:cs="Proxima Nova"/>
           <w:b/>
           <w:color w:val="353744"/>
-          <w:sz w:val="28"/>
+          <w:sz w:val="24"/>
           <w:szCs w:val="28"/>
         </w:rPr>
-        <w:t>ECHNICAL DESIGN</w:t>
+      </w:pPr>
+      <w:r>
+        <w:rPr>
+          <w:rFonts w:ascii="Proxima Nova" w:eastAsia="Proxima Nova" w:hAnsi="Proxima Nova" w:cs="Proxima Nova"/>
+          <w:b/>
+          <w:color w:val="353744"/>
+          <w:sz w:val="24"/>
+          <w:szCs w:val="28"/>
+        </w:rPr>
+        <w:t>App.js</w:t>
       </w:r>
     </w:p>
     <w:p>
@@ -2529,15 +2472,33 @@
           <w:rFonts w:ascii="Proxima Nova" w:eastAsia="Proxima Nova" w:hAnsi="Proxima Nova" w:cs="Proxima Nova"/>
           <w:color w:val="353744"/>
         </w:rPr>
-        <w:t xml:space="preserve">This section should lay out all of the information needed to implement this feature. In the context of React, </w:t>
-      </w:r>
-      <w:r>
-        <w:rPr>
-          <w:rFonts w:ascii="Proxima Nova" w:eastAsia="Proxima Nova" w:hAnsi="Proxima Nova" w:cs="Proxima Nova"/>
-          <w:color w:val="353744"/>
-        </w:rPr>
-        <w:t xml:space="preserve">this could include new components and their functionality, existing component updates, how to address edge cases, and any other information an engineer would need before implementing this feature. </w:t>
-      </w:r>
+        <w:t>Gets an “</w:t>
+      </w:r>
+      <w:proofErr w:type="spellStart"/>
+      <w:r>
+        <w:rPr>
+          <w:rFonts w:ascii="Proxima Nova" w:eastAsia="Proxima Nova" w:hAnsi="Proxima Nova" w:cs="Proxima Nova"/>
+          <w:color w:val="353744"/>
+        </w:rPr>
+        <w:t>ComponentDidMount</w:t>
+      </w:r>
+      <w:proofErr w:type="spellEnd"/>
+      <w:r>
+        <w:rPr>
+          <w:rFonts w:ascii="Proxima Nova" w:eastAsia="Proxima Nova" w:hAnsi="Proxima Nova" w:cs="Proxima Nova"/>
+          <w:color w:val="353744"/>
+        </w:rPr>
+        <w:t>” lifecycle according the following example:</w:t>
+      </w:r>
+    </w:p>
+    <w:p>
+      <w:pPr>
+        <w:pStyle w:val="NoSpacing"/>
+        <w:rPr>
+          <w:rFonts w:ascii="Courier New" w:hAnsi="Courier New" w:cs="Courier New"/>
+          <w:lang w:val="en-GB"/>
+        </w:rPr>
+      </w:pPr>
     </w:p>
     <w:p>
       <w:pPr>
@@ -2549,18 +2510,743 @@
       </w:pPr>
       <w:r>
         <w:rPr>
-          <w:rFonts w:ascii="Proxima Nova" w:eastAsia="Proxima Nova" w:hAnsi="Proxima Nova" w:cs="Proxima Nova"/>
-          <w:color w:val="353744"/>
-        </w:rPr>
-        <w:t>For front-end changes, this section will often include des</w:t>
-      </w:r>
-      <w:r>
-        <w:rPr>
-          <w:rFonts w:ascii="Proxima Nova" w:eastAsia="Proxima Nova" w:hAnsi="Proxima Nova" w:cs="Proxima Nova"/>
-          <w:color w:val="353744"/>
-        </w:rPr>
-        <w:t>ign mocks or wireframes to specify how the design of the application needs to be updated.</w:t>
-      </w:r>
+          <w:rFonts w:ascii="Courier New" w:hAnsi="Courier New" w:cs="Courier New"/>
+          <w:lang w:val="en-GB"/>
+        </w:rPr>
+        <w:drawing>
+          <wp:inline distT="0" distB="0" distL="0" distR="0" wp14:anchorId="52DBE180" wp14:editId="5866C2A4">
+            <wp:extent cx="5250635" cy="823031"/>
+            <wp:effectExtent l="0" t="0" r="7620" b="0"/>
+            <wp:docPr id="3" name="Picture 3"/>
+            <wp:cNvGraphicFramePr>
+              <a:graphicFrameLocks xmlns:a="http://schemas.openxmlformats.org/drawingml/2006/main" noChangeAspect="1"/>
+            </wp:cNvGraphicFramePr>
+            <a:graphic xmlns:a="http://schemas.openxmlformats.org/drawingml/2006/main">
+              <a:graphicData uri="http://schemas.openxmlformats.org/drawingml/2006/picture">
+                <pic:pic xmlns:pic="http://schemas.openxmlformats.org/drawingml/2006/picture">
+                  <pic:nvPicPr>
+                    <pic:cNvPr id="1" name=""/>
+                    <pic:cNvPicPr/>
+                  </pic:nvPicPr>
+                  <pic:blipFill>
+                    <a:blip r:embed="rId6"/>
+                    <a:stretch>
+                      <a:fillRect/>
+                    </a:stretch>
+                  </pic:blipFill>
+                  <pic:spPr>
+                    <a:xfrm>
+                      <a:off x="0" y="0"/>
+                      <a:ext cx="5250635" cy="823031"/>
+                    </a:xfrm>
+                    <a:prstGeom prst="rect">
+                      <a:avLst/>
+                    </a:prstGeom>
+                  </pic:spPr>
+                </pic:pic>
+              </a:graphicData>
+            </a:graphic>
+          </wp:inline>
+        </w:drawing>
+      </w:r>
+    </w:p>
+    <w:p>
+      <w:pPr>
+        <w:spacing w:before="200" w:line="312" w:lineRule="auto"/>
+        <w:rPr>
+          <w:rFonts w:ascii="Proxima Nova" w:eastAsia="Proxima Nova" w:hAnsi="Proxima Nova" w:cs="Proxima Nova"/>
+          <w:color w:val="353744"/>
+        </w:rPr>
+      </w:pPr>
+      <w:r>
+        <w:rPr>
+          <w:rFonts w:ascii="Proxima Nova" w:eastAsia="Proxima Nova" w:hAnsi="Proxima Nova" w:cs="Proxima Nova"/>
+          <w:color w:val="353744"/>
+        </w:rPr>
+        <w:t>The function “</w:t>
+      </w:r>
+      <w:proofErr w:type="spellStart"/>
+      <w:r>
+        <w:rPr>
+          <w:rFonts w:ascii="Proxima Nova" w:eastAsia="Proxima Nova" w:hAnsi="Proxima Nova" w:cs="Proxima Nova"/>
+          <w:color w:val="353744"/>
+        </w:rPr>
+        <w:t>handleKeyEvent</w:t>
+      </w:r>
+      <w:proofErr w:type="spellEnd"/>
+      <w:r>
+        <w:rPr>
+          <w:rFonts w:ascii="Proxima Nova" w:eastAsia="Proxima Nova" w:hAnsi="Proxima Nova" w:cs="Proxima Nova"/>
+          <w:color w:val="353744"/>
+        </w:rPr>
+        <w:t>” should have the following if/else statements:</w:t>
+      </w:r>
+    </w:p>
+    <w:p>
+      <w:pPr>
+        <w:tabs>
+          <w:tab w:val="left" w:pos="916"/>
+          <w:tab w:val="left" w:pos="1832"/>
+          <w:tab w:val="left" w:pos="2748"/>
+          <w:tab w:val="left" w:pos="3664"/>
+          <w:tab w:val="left" w:pos="4580"/>
+          <w:tab w:val="left" w:pos="5496"/>
+          <w:tab w:val="left" w:pos="6412"/>
+          <w:tab w:val="left" w:pos="7328"/>
+          <w:tab w:val="left" w:pos="8244"/>
+          <w:tab w:val="left" w:pos="9160"/>
+          <w:tab w:val="left" w:pos="10076"/>
+          <w:tab w:val="left" w:pos="10992"/>
+          <w:tab w:val="left" w:pos="11908"/>
+          <w:tab w:val="left" w:pos="12824"/>
+          <w:tab w:val="left" w:pos="13740"/>
+          <w:tab w:val="left" w:pos="14656"/>
+        </w:tabs>
+        <w:spacing w:line="240" w:lineRule="auto"/>
+        <w:ind w:left="916"/>
+        <w:rPr>
+          <w:rFonts w:ascii="Courier New" w:eastAsia="Times New Roman" w:hAnsi="Courier New" w:cs="Courier New"/>
+          <w:sz w:val="24"/>
+          <w:szCs w:val="24"/>
+          <w:lang w:val="en-GB"/>
+        </w:rPr>
+      </w:pPr>
+      <w:r>
+        <w:rPr>
+          <w:rFonts w:ascii="Courier New" w:eastAsia="Times New Roman" w:hAnsi="Courier New" w:cs="Courier New"/>
+          <w:sz w:val="24"/>
+          <w:szCs w:val="24"/>
+          <w:lang w:val="en-GB"/>
+        </w:rPr>
+        <w:drawing>
+          <wp:inline distT="0" distB="0" distL="0" distR="0" wp14:anchorId="6CBF454D" wp14:editId="00D2806E">
+            <wp:extent cx="4084674" cy="3269263"/>
+            <wp:effectExtent l="0" t="0" r="0" b="7620"/>
+            <wp:docPr id="4" name="Picture 4"/>
+            <wp:cNvGraphicFramePr>
+              <a:graphicFrameLocks xmlns:a="http://schemas.openxmlformats.org/drawingml/2006/main" noChangeAspect="1"/>
+            </wp:cNvGraphicFramePr>
+            <a:graphic xmlns:a="http://schemas.openxmlformats.org/drawingml/2006/main">
+              <a:graphicData uri="http://schemas.openxmlformats.org/drawingml/2006/picture">
+                <pic:pic xmlns:pic="http://schemas.openxmlformats.org/drawingml/2006/picture">
+                  <pic:nvPicPr>
+                    <pic:cNvPr id="1" name=""/>
+                    <pic:cNvPicPr/>
+                  </pic:nvPicPr>
+                  <pic:blipFill>
+                    <a:blip r:embed="rId7"/>
+                    <a:stretch>
+                      <a:fillRect/>
+                    </a:stretch>
+                  </pic:blipFill>
+                  <pic:spPr>
+                    <a:xfrm>
+                      <a:off x="0" y="0"/>
+                      <a:ext cx="4084674" cy="3269263"/>
+                    </a:xfrm>
+                    <a:prstGeom prst="rect">
+                      <a:avLst/>
+                    </a:prstGeom>
+                  </pic:spPr>
+                </pic:pic>
+              </a:graphicData>
+            </a:graphic>
+          </wp:inline>
+        </w:drawing>
+      </w:r>
+    </w:p>
+    <w:p>
+      <w:pPr>
+        <w:spacing w:before="200" w:line="312" w:lineRule="auto"/>
+        <w:rPr>
+          <w:rFonts w:ascii="Proxima Nova" w:eastAsia="Proxima Nova" w:hAnsi="Proxima Nova" w:cs="Proxima Nova"/>
+          <w:color w:val="353744"/>
+        </w:rPr>
+      </w:pPr>
+    </w:p>
+    <w:p>
+      <w:pPr>
+        <w:spacing w:before="200" w:line="312" w:lineRule="auto"/>
+        <w:rPr>
+          <w:rFonts w:ascii="Proxima Nova" w:eastAsia="Proxima Nova" w:hAnsi="Proxima Nova" w:cs="Proxima Nova"/>
+          <w:color w:val="353744"/>
+        </w:rPr>
+      </w:pPr>
+      <w:r>
+        <w:rPr>
+          <w:rFonts w:ascii="Proxima Nova" w:eastAsia="Proxima Nova" w:hAnsi="Proxima Nova" w:cs="Proxima Nova"/>
+          <w:color w:val="353744"/>
+        </w:rPr>
+        <w:t>Most functions are implemented, but the following two has to be added:</w:t>
+      </w:r>
+    </w:p>
+    <w:p>
+      <w:pPr>
+        <w:spacing w:before="200" w:line="312" w:lineRule="auto"/>
+        <w:rPr>
+          <w:rFonts w:ascii="Proxima Nova" w:eastAsia="Proxima Nova" w:hAnsi="Proxima Nova" w:cs="Proxima Nova"/>
+          <w:color w:val="353744"/>
+        </w:rPr>
+      </w:pPr>
+      <w:proofErr w:type="spellStart"/>
+      <w:r>
+        <w:rPr>
+          <w:rFonts w:ascii="Proxima Nova" w:eastAsia="Proxima Nova" w:hAnsi="Proxima Nova" w:cs="Proxima Nova"/>
+          <w:color w:val="353744"/>
+        </w:rPr>
+        <w:t>newPlaylist</w:t>
+      </w:r>
+      <w:proofErr w:type="spellEnd"/>
+      <w:r>
+        <w:rPr>
+          <w:rFonts w:ascii="Proxima Nova" w:eastAsia="Proxima Nova" w:hAnsi="Proxima Nova" w:cs="Proxima Nova"/>
+          <w:color w:val="353744"/>
+        </w:rPr>
+        <w:t xml:space="preserve"> = sets the state of</w:t>
+      </w:r>
+      <w:r>
+        <w:rPr>
+          <w:rFonts w:ascii="Proxima Nova" w:eastAsia="Proxima Nova" w:hAnsi="Proxima Nova" w:cs="Proxima Nova"/>
+          <w:color w:val="353744"/>
+        </w:rPr>
+        <w:t xml:space="preserve"> App.js to the default values:</w:t>
+      </w:r>
+    </w:p>
+    <w:p>
+      <w:pPr>
+        <w:spacing w:before="200" w:line="312" w:lineRule="auto"/>
+        <w:rPr>
+          <w:rFonts w:ascii="Proxima Nova" w:eastAsia="Proxima Nova" w:hAnsi="Proxima Nova" w:cs="Proxima Nova"/>
+          <w:color w:val="353744"/>
+        </w:rPr>
+      </w:pPr>
+      <w:r>
+        <w:rPr>
+          <w:rFonts w:ascii="Proxima Nova" w:eastAsia="Proxima Nova" w:hAnsi="Proxima Nova" w:cs="Proxima Nova"/>
+          <w:color w:val="353744"/>
+        </w:rPr>
+        <w:lastRenderedPageBreak/>
+        <w:drawing>
+          <wp:inline distT="0" distB="0" distL="0" distR="0" wp14:anchorId="6F936F96" wp14:editId="062CC276">
+            <wp:extent cx="2354784" cy="1143099"/>
+            <wp:effectExtent l="0" t="0" r="7620" b="0"/>
+            <wp:docPr id="2" name="Picture 2"/>
+            <wp:cNvGraphicFramePr>
+              <a:graphicFrameLocks xmlns:a="http://schemas.openxmlformats.org/drawingml/2006/main" noChangeAspect="1"/>
+            </wp:cNvGraphicFramePr>
+            <a:graphic xmlns:a="http://schemas.openxmlformats.org/drawingml/2006/main">
+              <a:graphicData uri="http://schemas.openxmlformats.org/drawingml/2006/picture">
+                <pic:pic xmlns:pic="http://schemas.openxmlformats.org/drawingml/2006/picture">
+                  <pic:nvPicPr>
+                    <pic:cNvPr id="1" name=""/>
+                    <pic:cNvPicPr/>
+                  </pic:nvPicPr>
+                  <pic:blipFill>
+                    <a:blip r:embed="rId8"/>
+                    <a:stretch>
+                      <a:fillRect/>
+                    </a:stretch>
+                  </pic:blipFill>
+                  <pic:spPr>
+                    <a:xfrm>
+                      <a:off x="0" y="0"/>
+                      <a:ext cx="2354784" cy="1143099"/>
+                    </a:xfrm>
+                    <a:prstGeom prst="rect">
+                      <a:avLst/>
+                    </a:prstGeom>
+                  </pic:spPr>
+                </pic:pic>
+              </a:graphicData>
+            </a:graphic>
+          </wp:inline>
+        </w:drawing>
+      </w:r>
+    </w:p>
+    <w:p>
+      <w:pPr>
+        <w:spacing w:before="200" w:line="312" w:lineRule="auto"/>
+        <w:rPr>
+          <w:rFonts w:ascii="Proxima Nova" w:eastAsia="Proxima Nova" w:hAnsi="Proxima Nova" w:cs="Proxima Nova"/>
+          <w:color w:val="353744"/>
+        </w:rPr>
+      </w:pPr>
+      <w:proofErr w:type="spellStart"/>
+      <w:r>
+        <w:rPr>
+          <w:rFonts w:ascii="Proxima Nova" w:eastAsia="Proxima Nova" w:hAnsi="Proxima Nova" w:cs="Proxima Nova"/>
+          <w:color w:val="353744"/>
+        </w:rPr>
+        <w:t>toggleSearchlistPlaylist</w:t>
+      </w:r>
+      <w:proofErr w:type="spellEnd"/>
+      <w:r>
+        <w:rPr>
+          <w:rFonts w:ascii="Proxima Nova" w:eastAsia="Proxima Nova" w:hAnsi="Proxima Nova" w:cs="Proxima Nova"/>
+          <w:color w:val="353744"/>
+        </w:rPr>
+        <w:t xml:space="preserve"> = Toggles between the </w:t>
+      </w:r>
+      <w:proofErr w:type="spellStart"/>
+      <w:r>
+        <w:rPr>
+          <w:rFonts w:ascii="Proxima Nova" w:eastAsia="Proxima Nova" w:hAnsi="Proxima Nova" w:cs="Proxima Nova"/>
+          <w:color w:val="353744"/>
+        </w:rPr>
+        <w:t>Searchlist</w:t>
+      </w:r>
+      <w:proofErr w:type="spellEnd"/>
+      <w:r>
+        <w:rPr>
+          <w:rFonts w:ascii="Proxima Nova" w:eastAsia="Proxima Nova" w:hAnsi="Proxima Nova" w:cs="Proxima Nova"/>
+          <w:color w:val="353744"/>
+        </w:rPr>
+        <w:t xml:space="preserve"> and the Playlist</w:t>
+      </w:r>
+      <w:r>
+        <w:rPr>
+          <w:rFonts w:ascii="Proxima Nova" w:eastAsia="Proxima Nova" w:hAnsi="Proxima Nova" w:cs="Proxima Nova"/>
+          <w:color w:val="353744"/>
+        </w:rPr>
+        <w:t>, see highlighting of the track component in section TrackList.js / TrackList.css.</w:t>
+      </w:r>
+    </w:p>
+    <w:p>
+      <w:pPr>
+        <w:pStyle w:val="Heading2"/>
+        <w:rPr>
+          <w:rFonts w:ascii="Proxima Nova" w:eastAsia="Proxima Nova" w:hAnsi="Proxima Nova" w:cs="Proxima Nova"/>
+          <w:b/>
+          <w:color w:val="353744"/>
+          <w:sz w:val="24"/>
+          <w:szCs w:val="28"/>
+        </w:rPr>
+      </w:pPr>
+      <w:r>
+        <w:rPr>
+          <w:rFonts w:ascii="Proxima Nova" w:eastAsia="Proxima Nova" w:hAnsi="Proxima Nova" w:cs="Proxima Nova"/>
+          <w:b/>
+          <w:color w:val="353744"/>
+          <w:sz w:val="24"/>
+          <w:szCs w:val="28"/>
+        </w:rPr>
+        <w:t>SearchBar.js</w:t>
+      </w:r>
+    </w:p>
+    <w:p>
+      <w:pPr>
+        <w:spacing w:before="200" w:line="312" w:lineRule="auto"/>
+        <w:rPr>
+          <w:rFonts w:ascii="Proxima Nova" w:eastAsia="Proxima Nova" w:hAnsi="Proxima Nova" w:cs="Proxima Nova"/>
+          <w:color w:val="353744"/>
+        </w:rPr>
+      </w:pPr>
+      <w:r>
+        <w:rPr>
+          <w:rFonts w:ascii="Proxima Nova" w:eastAsia="Proxima Nova" w:hAnsi="Proxima Nova" w:cs="Proxima Nova"/>
+          <w:color w:val="353744"/>
+        </w:rPr>
+        <w:t>The HTML element &lt;input&gt; should get an “</w:t>
+      </w:r>
+      <w:proofErr w:type="spellStart"/>
+      <w:r>
+        <w:rPr>
+          <w:rFonts w:ascii="Proxima Nova" w:eastAsia="Proxima Nova" w:hAnsi="Proxima Nova" w:cs="Proxima Nova"/>
+          <w:color w:val="353744"/>
+        </w:rPr>
+        <w:t>onKeyPress</w:t>
+      </w:r>
+      <w:proofErr w:type="spellEnd"/>
+      <w:r>
+        <w:rPr>
+          <w:rFonts w:ascii="Proxima Nova" w:eastAsia="Proxima Nova" w:hAnsi="Proxima Nova" w:cs="Proxima Nova"/>
+          <w:color w:val="353744"/>
+        </w:rPr>
+        <w:t>” event, that triggers the “</w:t>
+      </w:r>
+      <w:proofErr w:type="spellStart"/>
+      <w:r>
+        <w:rPr>
+          <w:rFonts w:ascii="Proxima Nova" w:eastAsia="Proxima Nova" w:hAnsi="Proxima Nova" w:cs="Proxima Nova"/>
+          <w:color w:val="353744"/>
+        </w:rPr>
+        <w:t>this.search</w:t>
+      </w:r>
+      <w:proofErr w:type="spellEnd"/>
+      <w:r>
+        <w:rPr>
+          <w:rFonts w:ascii="Proxima Nova" w:eastAsia="Proxima Nova" w:hAnsi="Proxima Nova" w:cs="Proxima Nova"/>
+          <w:color w:val="353744"/>
+        </w:rPr>
+        <w:t>” method</w:t>
+      </w:r>
+      <w:r>
+        <w:rPr>
+          <w:rFonts w:ascii="Proxima Nova" w:eastAsia="Proxima Nova" w:hAnsi="Proxima Nova" w:cs="Proxima Nova"/>
+          <w:color w:val="353744"/>
+        </w:rPr>
+        <w:t>. The search method itself should do its function only if the ENTER key was pressed (</w:t>
+      </w:r>
+      <w:proofErr w:type="spellStart"/>
+      <w:r>
+        <w:rPr>
+          <w:rFonts w:ascii="Proxima Nova" w:eastAsia="Proxima Nova" w:hAnsi="Proxima Nova" w:cs="Proxima Nova"/>
+          <w:color w:val="353744"/>
+        </w:rPr>
+        <w:t>keyCode</w:t>
+      </w:r>
+      <w:proofErr w:type="spellEnd"/>
+      <w:r>
+        <w:rPr>
+          <w:rFonts w:ascii="Proxima Nova" w:eastAsia="Proxima Nova" w:hAnsi="Proxima Nova" w:cs="Proxima Nova"/>
+          <w:color w:val="353744"/>
+        </w:rPr>
+        <w:t xml:space="preserve"> 13), otherwise nothing happens.</w:t>
+      </w:r>
+    </w:p>
+    <w:p>
+      <w:pPr>
+        <w:spacing w:before="200" w:line="312" w:lineRule="auto"/>
+        <w:rPr>
+          <w:rFonts w:ascii="Proxima Nova" w:eastAsia="Proxima Nova" w:hAnsi="Proxima Nova" w:cs="Proxima Nova"/>
+          <w:color w:val="353744"/>
+        </w:rPr>
+      </w:pPr>
+    </w:p>
+    <w:p>
+      <w:pPr>
+        <w:spacing w:before="200" w:line="312" w:lineRule="auto"/>
+        <w:rPr>
+          <w:rFonts w:ascii="Proxima Nova" w:eastAsia="Proxima Nova" w:hAnsi="Proxima Nova" w:cs="Proxima Nova"/>
+          <w:b/>
+          <w:color w:val="353744"/>
+          <w:sz w:val="24"/>
+          <w:szCs w:val="28"/>
+        </w:rPr>
+      </w:pPr>
+      <w:r>
+        <w:rPr>
+          <w:rFonts w:ascii="Proxima Nova" w:eastAsia="Proxima Nova" w:hAnsi="Proxima Nova" w:cs="Proxima Nova"/>
+          <w:b/>
+          <w:color w:val="353744"/>
+          <w:sz w:val="24"/>
+          <w:szCs w:val="28"/>
+        </w:rPr>
+        <w:t>Playlist.js</w:t>
+      </w:r>
+    </w:p>
+    <w:p>
+      <w:pPr>
+        <w:spacing w:before="200" w:line="312" w:lineRule="auto"/>
+        <w:rPr>
+          <w:rFonts w:ascii="Proxima Nova" w:eastAsia="Proxima Nova" w:hAnsi="Proxima Nova" w:cs="Proxima Nova"/>
+          <w:color w:val="353744"/>
+        </w:rPr>
+      </w:pPr>
+      <w:r>
+        <w:rPr>
+          <w:rFonts w:ascii="Proxima Nova" w:eastAsia="Proxima Nova" w:hAnsi="Proxima Nova" w:cs="Proxima Nova"/>
+          <w:color w:val="353744"/>
+        </w:rPr>
+        <w:t>Implementation of the keypress function is similar the Enter key in the SearchBar.js component:</w:t>
+      </w:r>
+    </w:p>
+    <w:p>
+      <w:pPr>
+        <w:spacing w:before="200" w:line="312" w:lineRule="auto"/>
+        <w:rPr>
+          <w:rFonts w:ascii="Proxima Nova" w:eastAsia="Proxima Nova" w:hAnsi="Proxima Nova" w:cs="Proxima Nova"/>
+          <w:color w:val="353744"/>
+        </w:rPr>
+      </w:pPr>
+      <w:r>
+        <w:rPr>
+          <w:rFonts w:ascii="Proxima Nova" w:eastAsia="Proxima Nova" w:hAnsi="Proxima Nova" w:cs="Proxima Nova"/>
+          <w:color w:val="353744"/>
+        </w:rPr>
+        <w:t>The HTML element &lt;a&gt; should get an “</w:t>
+      </w:r>
+      <w:proofErr w:type="spellStart"/>
+      <w:r>
+        <w:rPr>
+          <w:rFonts w:ascii="Proxima Nova" w:eastAsia="Proxima Nova" w:hAnsi="Proxima Nova" w:cs="Proxima Nova"/>
+          <w:color w:val="353744"/>
+        </w:rPr>
+        <w:t>onKeyPress</w:t>
+      </w:r>
+      <w:proofErr w:type="spellEnd"/>
+      <w:r>
+        <w:rPr>
+          <w:rFonts w:ascii="Proxima Nova" w:eastAsia="Proxima Nova" w:hAnsi="Proxima Nova" w:cs="Proxima Nova"/>
+          <w:color w:val="353744"/>
+        </w:rPr>
+        <w:t>” event, that triggers the “</w:t>
+      </w:r>
+      <w:proofErr w:type="spellStart"/>
+      <w:r>
+        <w:rPr>
+          <w:rFonts w:ascii="Proxima Nova" w:eastAsia="Proxima Nova" w:hAnsi="Proxima Nova" w:cs="Proxima Nova"/>
+          <w:color w:val="353744"/>
+        </w:rPr>
+        <w:t>this.props.onSave</w:t>
+      </w:r>
+      <w:proofErr w:type="spellEnd"/>
+      <w:r>
+        <w:rPr>
+          <w:rFonts w:ascii="Proxima Nova" w:eastAsia="Proxima Nova" w:hAnsi="Proxima Nova" w:cs="Proxima Nova"/>
+          <w:color w:val="353744"/>
+        </w:rPr>
+        <w:t xml:space="preserve">” </w:t>
+      </w:r>
+      <w:proofErr w:type="spellStart"/>
+      <w:r>
+        <w:rPr>
+          <w:rFonts w:ascii="Proxima Nova" w:eastAsia="Proxima Nova" w:hAnsi="Proxima Nova" w:cs="Proxima Nova"/>
+          <w:color w:val="353744"/>
+        </w:rPr>
+        <w:t>methode</w:t>
+      </w:r>
+      <w:proofErr w:type="spellEnd"/>
+      <w:r>
+        <w:rPr>
+          <w:rFonts w:ascii="Proxima Nova" w:eastAsia="Proxima Nova" w:hAnsi="Proxima Nova" w:cs="Proxima Nova"/>
+          <w:color w:val="353744"/>
+        </w:rPr>
+        <w:t xml:space="preserve">, whose origin is in the App.js component. There, the </w:t>
+      </w:r>
+      <w:r>
+        <w:rPr>
+          <w:rFonts w:ascii="Proxima Nova" w:eastAsia="Proxima Nova" w:hAnsi="Proxima Nova" w:cs="Proxima Nova"/>
+          <w:color w:val="353744"/>
+        </w:rPr>
+        <w:t>“</w:t>
+      </w:r>
+      <w:proofErr w:type="spellStart"/>
+      <w:r>
+        <w:rPr>
+          <w:rFonts w:ascii="Proxima Nova" w:eastAsia="Proxima Nova" w:hAnsi="Proxima Nova" w:cs="Proxima Nova"/>
+          <w:color w:val="353744"/>
+        </w:rPr>
+        <w:t>savePlaylist</w:t>
+      </w:r>
+      <w:proofErr w:type="spellEnd"/>
+      <w:r>
+        <w:rPr>
+          <w:rFonts w:ascii="Proxima Nova" w:eastAsia="Proxima Nova" w:hAnsi="Proxima Nova" w:cs="Proxima Nova"/>
+          <w:color w:val="353744"/>
+        </w:rPr>
+        <w:t>” method should only save the playlist to Spotify if CTRL and S (</w:t>
+      </w:r>
+      <w:proofErr w:type="spellStart"/>
+      <w:r>
+        <w:rPr>
+          <w:rFonts w:ascii="Proxima Nova" w:eastAsia="Proxima Nova" w:hAnsi="Proxima Nova" w:cs="Proxima Nova"/>
+          <w:color w:val="353744"/>
+        </w:rPr>
+        <w:t>keyCode</w:t>
+      </w:r>
+      <w:proofErr w:type="spellEnd"/>
+      <w:r>
+        <w:rPr>
+          <w:rFonts w:ascii="Proxima Nova" w:eastAsia="Proxima Nova" w:hAnsi="Proxima Nova" w:cs="Proxima Nova"/>
+          <w:color w:val="353744"/>
+        </w:rPr>
+        <w:t xml:space="preserve"> 83) was pressed.</w:t>
+      </w:r>
+      <w:r>
+        <w:rPr>
+          <w:rFonts w:ascii="Proxima Nova" w:eastAsia="Proxima Nova" w:hAnsi="Proxima Nova" w:cs="Proxima Nova"/>
+          <w:color w:val="353744"/>
+        </w:rPr>
+        <w:t xml:space="preserve"> S</w:t>
+      </w:r>
+      <w:r>
+        <w:rPr>
+          <w:rFonts w:ascii="Proxima Nova" w:eastAsia="Proxima Nova" w:hAnsi="Proxima Nova" w:cs="Proxima Nova"/>
+          <w:color w:val="353744"/>
+        </w:rPr>
+        <w:t>ee the “</w:t>
+      </w:r>
+      <w:proofErr w:type="spellStart"/>
+      <w:r>
+        <w:rPr>
+          <w:rFonts w:ascii="Proxima Nova" w:eastAsia="Proxima Nova" w:hAnsi="Proxima Nova" w:cs="Proxima Nova"/>
+          <w:color w:val="353744"/>
+        </w:rPr>
+        <w:t>handleKeyDown</w:t>
+      </w:r>
+      <w:proofErr w:type="spellEnd"/>
+      <w:r>
+        <w:rPr>
+          <w:rFonts w:ascii="Proxima Nova" w:eastAsia="Proxima Nova" w:hAnsi="Proxima Nova" w:cs="Proxima Nova"/>
+          <w:color w:val="353744"/>
+        </w:rPr>
+        <w:t>” method in section App.js</w:t>
+      </w:r>
+      <w:r>
+        <w:rPr>
+          <w:rFonts w:ascii="Proxima Nova" w:eastAsia="Proxima Nova" w:hAnsi="Proxima Nova" w:cs="Proxima Nova"/>
+          <w:color w:val="353744"/>
+        </w:rPr>
+        <w:t xml:space="preserve"> for further information.</w:t>
+      </w:r>
+    </w:p>
+    <w:p>
+      <w:pPr>
+        <w:spacing w:before="200" w:line="312" w:lineRule="auto"/>
+        <w:rPr>
+          <w:rFonts w:ascii="Proxima Nova" w:eastAsia="Proxima Nova" w:hAnsi="Proxima Nova" w:cs="Proxima Nova"/>
+          <w:color w:val="353744"/>
+        </w:rPr>
+      </w:pPr>
+    </w:p>
+    <w:p>
+      <w:pPr>
+        <w:spacing w:before="200" w:line="312" w:lineRule="auto"/>
+        <w:rPr>
+          <w:rFonts w:ascii="Proxima Nova" w:eastAsia="Proxima Nova" w:hAnsi="Proxima Nova" w:cs="Proxima Nova"/>
+          <w:b/>
+          <w:color w:val="353744"/>
+          <w:sz w:val="24"/>
+          <w:szCs w:val="28"/>
+        </w:rPr>
+      </w:pPr>
+      <w:r>
+        <w:rPr>
+          <w:rFonts w:ascii="Proxima Nova" w:eastAsia="Proxima Nova" w:hAnsi="Proxima Nova" w:cs="Proxima Nova"/>
+          <w:b/>
+          <w:color w:val="353744"/>
+          <w:sz w:val="24"/>
+          <w:szCs w:val="28"/>
+        </w:rPr>
+        <w:t>TrackList.js / TrackList.</w:t>
+      </w:r>
+      <w:r>
+        <w:rPr>
+          <w:rFonts w:ascii="Proxima Nova" w:eastAsia="Proxima Nova" w:hAnsi="Proxima Nova" w:cs="Proxima Nova"/>
+          <w:b/>
+          <w:color w:val="353744"/>
+          <w:sz w:val="24"/>
+          <w:szCs w:val="28"/>
+        </w:rPr>
+        <w:t>css</w:t>
+      </w:r>
+    </w:p>
+    <w:p>
+      <w:pPr>
+        <w:spacing w:before="200" w:line="312" w:lineRule="auto"/>
+        <w:rPr>
+          <w:rFonts w:ascii="Proxima Nova" w:eastAsia="Proxima Nova" w:hAnsi="Proxima Nova" w:cs="Proxima Nova"/>
+          <w:color w:val="353744"/>
+        </w:rPr>
+      </w:pPr>
+      <w:r>
+        <w:rPr>
+          <w:rFonts w:ascii="Proxima Nova" w:eastAsia="Proxima Nova" w:hAnsi="Proxima Nova" w:cs="Proxima Nova"/>
+          <w:color w:val="353744"/>
+        </w:rPr>
+        <w:t>Gets a new CSS class to display the highlighted track</w:t>
+      </w:r>
+      <w:r>
+        <w:rPr>
+          <w:rFonts w:ascii="Proxima Nova" w:eastAsia="Proxima Nova" w:hAnsi="Proxima Nova" w:cs="Proxima Nova"/>
+          <w:color w:val="353744"/>
+        </w:rPr>
+        <w:t xml:space="preserve"> component</w:t>
+      </w:r>
+      <w:r>
+        <w:rPr>
+          <w:rFonts w:ascii="Proxima Nova" w:eastAsia="Proxima Nova" w:hAnsi="Proxima Nova" w:cs="Proxima Nova"/>
+          <w:color w:val="353744"/>
+        </w:rPr>
+        <w:t>. The following image is an example of the highlighting, but should not be treated as final version:</w:t>
+      </w:r>
+    </w:p>
+    <w:p>
+      <w:pPr>
+        <w:spacing w:before="200" w:line="312" w:lineRule="auto"/>
+        <w:rPr>
+          <w:rFonts w:ascii="Proxima Nova" w:eastAsia="Proxima Nova" w:hAnsi="Proxima Nova" w:cs="Proxima Nova"/>
+          <w:color w:val="353744"/>
+        </w:rPr>
+      </w:pPr>
+      <w:r>
+        <w:rPr>
+          <w:rFonts w:ascii="Proxima Nova" w:eastAsia="Proxima Nova" w:hAnsi="Proxima Nova" w:cs="Proxima Nova"/>
+          <w:color w:val="353744"/>
+        </w:rPr>
+        <w:drawing>
+          <wp:inline distT="0" distB="0" distL="0" distR="0" wp14:anchorId="1359FBC7" wp14:editId="7E1CAE06">
+            <wp:extent cx="5578323" cy="1615580"/>
+            <wp:effectExtent l="0" t="0" r="3810" b="3810"/>
+            <wp:docPr id="1" name="Picture 1"/>
+            <wp:cNvGraphicFramePr>
+              <a:graphicFrameLocks xmlns:a="http://schemas.openxmlformats.org/drawingml/2006/main" noChangeAspect="1"/>
+            </wp:cNvGraphicFramePr>
+            <a:graphic xmlns:a="http://schemas.openxmlformats.org/drawingml/2006/main">
+              <a:graphicData uri="http://schemas.openxmlformats.org/drawingml/2006/picture">
+                <pic:pic xmlns:pic="http://schemas.openxmlformats.org/drawingml/2006/picture">
+                  <pic:nvPicPr>
+                    <pic:cNvPr id="1" name=""/>
+                    <pic:cNvPicPr/>
+                  </pic:nvPicPr>
+                  <pic:blipFill>
+                    <a:blip r:embed="rId9"/>
+                    <a:stretch>
+                      <a:fillRect/>
+                    </a:stretch>
+                  </pic:blipFill>
+                  <pic:spPr>
+                    <a:xfrm>
+                      <a:off x="0" y="0"/>
+                      <a:ext cx="5578323" cy="1615580"/>
+                    </a:xfrm>
+                    <a:prstGeom prst="rect">
+                      <a:avLst/>
+                    </a:prstGeom>
+                  </pic:spPr>
+                </pic:pic>
+              </a:graphicData>
+            </a:graphic>
+          </wp:inline>
+        </w:drawing>
+      </w:r>
+    </w:p>
+    <w:p>
+      <w:pPr>
+        <w:spacing w:before="200" w:line="312" w:lineRule="auto"/>
+        <w:rPr>
+          <w:rFonts w:ascii="Proxima Nova" w:eastAsia="Proxima Nova" w:hAnsi="Proxima Nova" w:cs="Proxima Nova"/>
+          <w:color w:val="353744"/>
+        </w:rPr>
+      </w:pPr>
+    </w:p>
+    <w:p>
+      <w:pPr>
+        <w:spacing w:before="200" w:line="312" w:lineRule="auto"/>
+        <w:rPr>
+          <w:rFonts w:ascii="Proxima Nova" w:eastAsia="Proxima Nova" w:hAnsi="Proxima Nova" w:cs="Proxima Nova"/>
+          <w:color w:val="353744"/>
+        </w:rPr>
+      </w:pPr>
+    </w:p>
+    <w:p>
+      <w:pPr>
+        <w:spacing w:before="200" w:line="312" w:lineRule="auto"/>
+        <w:rPr>
+          <w:rFonts w:ascii="Proxima Nova" w:eastAsia="Proxima Nova" w:hAnsi="Proxima Nova" w:cs="Proxima Nova"/>
+          <w:color w:val="353744"/>
+        </w:rPr>
+      </w:pPr>
+    </w:p>
+    <w:p>
+      <w:pPr>
+        <w:spacing w:before="200" w:line="312" w:lineRule="auto"/>
+        <w:rPr>
+          <w:rFonts w:ascii="Proxima Nova" w:eastAsia="Proxima Nova" w:hAnsi="Proxima Nova" w:cs="Proxima Nova"/>
+          <w:color w:val="353744"/>
+        </w:rPr>
+      </w:pPr>
     </w:p>
     <w:p>
       <w:pPr>
@@ -2592,32 +3278,37 @@
     <w:p>
       <w:pPr>
         <w:spacing w:before="200" w:line="312" w:lineRule="auto"/>
-      </w:pPr>
-      <w:r>
-        <w:rPr>
-          <w:rFonts w:ascii="Proxima Nova" w:eastAsia="Proxima Nova" w:hAnsi="Proxima Nova" w:cs="Proxima Nova"/>
-          <w:color w:val="353744"/>
-        </w:rPr>
-        <w:t>This section is used to lay out alternative solutions and their respective drawbacks, as well as potential drawbacks to the proposed solution above. This is u</w:t>
-      </w:r>
-      <w:r>
-        <w:rPr>
-          <w:rFonts w:ascii="Proxima Nova" w:eastAsia="Proxima Nova" w:hAnsi="Proxima Nova" w:cs="Proxima Nova"/>
-          <w:color w:val="353744"/>
-        </w:rPr>
-        <w:t>sed to make it clear why the technical implementation detailed previously was chosen instead of alternatives. It additionally allows stakeholders or other developers to consider those drawbacks and choose one of the alternate sol</w:t>
-      </w:r>
-      <w:r>
-        <w:rPr>
-          <w:rFonts w:ascii="Proxima Nova" w:eastAsia="Proxima Nova" w:hAnsi="Proxima Nova" w:cs="Proxima Nova"/>
-        </w:rPr>
-        <w:t>utions if they prefer it. T</w:t>
-      </w:r>
-      <w:r>
-        <w:rPr>
-          <w:rFonts w:ascii="Proxima Nova" w:eastAsia="Proxima Nova" w:hAnsi="Proxima Nova" w:cs="Proxima Nova"/>
-        </w:rPr>
-        <w:t>his may occur if they feel the benefits or drawbacks of that solution are more desirable than the current solution, or if they can identify other benefits and drawbacks not currently listed.</w:t>
+        <w:rPr>
+          <w:rFonts w:ascii="Proxima Nova" w:eastAsia="Proxima Nova" w:hAnsi="Proxima Nova" w:cs="Proxima Nova"/>
+          <w:color w:val="353744"/>
+        </w:rPr>
+      </w:pPr>
+    </w:p>
+    <w:p>
+      <w:pPr>
+        <w:spacing w:before="200" w:line="312" w:lineRule="auto"/>
+        <w:rPr>
+          <w:rFonts w:ascii="Proxima Nova" w:eastAsia="Proxima Nova" w:hAnsi="Proxima Nova" w:cs="Proxima Nova"/>
+          <w:color w:val="353744"/>
+        </w:rPr>
+      </w:pPr>
+    </w:p>
+    <w:p>
+      <w:pPr>
+        <w:spacing w:before="200" w:line="312" w:lineRule="auto"/>
+      </w:pPr>
+      <w:r>
+        <w:rPr>
+          <w:rFonts w:ascii="Proxima Nova" w:eastAsia="Proxima Nova" w:hAnsi="Proxima Nova" w:cs="Proxima Nova"/>
+          <w:color w:val="353744"/>
+        </w:rPr>
+        <w:t>This section is used to lay out alternative solutions and their respective drawbacks, as well as potential drawbacks to the proposed solution above. This is used to make it clear why the technical implementation detailed previously was chosen instead of alternatives. It additionally allows stakeholders or other developers to consider those drawbacks and choose one of the alternate sol</w:t>
+      </w:r>
+      <w:r>
+        <w:rPr>
+          <w:rFonts w:ascii="Proxima Nova" w:eastAsia="Proxima Nova" w:hAnsi="Proxima Nova" w:cs="Proxima Nova"/>
+        </w:rPr>
+        <w:t>utions if they prefer it. This may occur if they feel the benefits or drawbacks of that solution are more desirable than the current solution, or if they can identify other benefits and drawbacks not currently listed.</w:t>
       </w:r>
     </w:p>
     <w:sectPr>
@@ -2769,8 +3460,8 @@
   </w:docDefaults>
   <w:latentStyles w:defLockedState="0" w:defUIPriority="99" w:defSemiHidden="0" w:defUnhideWhenUsed="0" w:defQFormat="0" w:count="375">
     <w:lsdException w:name="Normal" w:uiPriority="0" w:qFormat="1"/>
-    <w:lsdException w:name="heading 1" w:uiPriority="9" w:qFormat="1"/>
-    <w:lsdException w:name="heading 2" w:semiHidden="1" w:uiPriority="9" w:unhideWhenUsed="1" w:qFormat="1"/>
+    <w:lsdException w:name="heading 1" w:uiPriority="0" w:qFormat="1"/>
+    <w:lsdException w:name="heading 2" w:semiHidden="1" w:uiPriority="0" w:unhideWhenUsed="1" w:qFormat="1"/>
     <w:lsdException w:name="heading 3" w:semiHidden="1" w:uiPriority="9" w:unhideWhenUsed="1" w:qFormat="1"/>
     <w:lsdException w:name="heading 4" w:semiHidden="1" w:uiPriority="9" w:unhideWhenUsed="1" w:qFormat="1"/>
     <w:lsdException w:name="heading 5" w:semiHidden="1" w:uiPriority="9" w:unhideWhenUsed="1" w:qFormat="1"/>
@@ -3305,6 +3996,65 @@
       <w:contextualSpacing/>
     </w:pPr>
   </w:style>
+  <w:style w:type="paragraph" w:styleId="HTMLPreformatted">
+    <w:name w:val="HTML Preformatted"/>
+    <w:basedOn w:val="Normal"/>
+    <w:link w:val="HTMLPreformattedChar"/>
+    <w:uiPriority w:val="99"/>
+    <w:semiHidden/>
+    <w:unhideWhenUsed/>
+    <w:rsid w:val="00C321D7"/>
+    <w:pPr>
+      <w:tabs>
+        <w:tab w:val="left" w:pos="916"/>
+        <w:tab w:val="left" w:pos="1832"/>
+        <w:tab w:val="left" w:pos="2748"/>
+        <w:tab w:val="left" w:pos="3664"/>
+        <w:tab w:val="left" w:pos="4580"/>
+        <w:tab w:val="left" w:pos="5496"/>
+        <w:tab w:val="left" w:pos="6412"/>
+        <w:tab w:val="left" w:pos="7328"/>
+        <w:tab w:val="left" w:pos="8244"/>
+        <w:tab w:val="left" w:pos="9160"/>
+        <w:tab w:val="left" w:pos="10076"/>
+        <w:tab w:val="left" w:pos="10992"/>
+        <w:tab w:val="left" w:pos="11908"/>
+        <w:tab w:val="left" w:pos="12824"/>
+        <w:tab w:val="left" w:pos="13740"/>
+        <w:tab w:val="left" w:pos="14656"/>
+      </w:tabs>
+      <w:spacing w:line="240" w:lineRule="auto"/>
+    </w:pPr>
+    <w:rPr>
+      <w:rFonts w:ascii="Courier New" w:eastAsia="Times New Roman" w:hAnsi="Courier New" w:cs="Courier New"/>
+      <w:sz w:val="20"/>
+      <w:szCs w:val="20"/>
+      <w:lang w:val="en-GB"/>
+    </w:rPr>
+  </w:style>
+  <w:style w:type="character" w:customStyle="1" w:styleId="HTMLPreformattedChar">
+    <w:name w:val="HTML Preformatted Char"/>
+    <w:basedOn w:val="DefaultParagraphFont"/>
+    <w:link w:val="HTMLPreformatted"/>
+    <w:uiPriority w:val="99"/>
+    <w:semiHidden/>
+    <w:rsid w:val="00C321D7"/>
+    <w:rPr>
+      <w:rFonts w:ascii="Courier New" w:eastAsia="Times New Roman" w:hAnsi="Courier New" w:cs="Courier New"/>
+      <w:sz w:val="20"/>
+      <w:szCs w:val="20"/>
+      <w:lang w:val="en-GB"/>
+    </w:rPr>
+  </w:style>
+  <w:style w:type="paragraph" w:styleId="NoSpacing">
+    <w:name w:val="No Spacing"/>
+    <w:uiPriority w:val="1"/>
+    <w:qFormat/>
+    <w:rsid w:val="00C321D7"/>
+    <w:pPr>
+      <w:spacing w:line="240" w:lineRule="auto"/>
+    </w:pPr>
+  </w:style>
 </w:styles>
 </file>
 
@@ -3626,4 +4376,16 @@
   </a:objectDefaults>
   <a:extraClrSchemeLst/>
 </a:theme>
+</file>
+
+<file path=customXml/item1.xml><?xml version="1.0" encoding="utf-8"?>
+<b:Sources xmlns:b="http://schemas.openxmlformats.org/officeDocument/2006/bibliography" xmlns="http://schemas.openxmlformats.org/officeDocument/2006/bibliography" SelectedStyle="\APASixthEditionOfficeOnline.xsl" StyleName="APA" Version="6"/>
+</file>
+
+<file path=customXml/itemProps1.xml><?xml version="1.0" encoding="utf-8"?>
+<ds:datastoreItem xmlns:ds="http://schemas.openxmlformats.org/officeDocument/2006/customXml" ds:itemID="{F26CCBF8-81C8-43F3-B942-CE329BD212B8}">
+  <ds:schemaRefs>
+    <ds:schemaRef ds:uri="http://schemas.openxmlformats.org/officeDocument/2006/bibliography"/>
+  </ds:schemaRefs>
+</ds:datastoreItem>
 </file>
</xml_diff>